<commit_message>
LineChartData is refactored, SS are added to todo doc file.
</commit_message>
<xml_diff>
--- a/meeting-Bulut-Akay/weekly-report/Presentation 6/Todo.docx
+++ b/meeting-Bulut-Akay/weekly-report/Presentation 6/Todo.docx
@@ -6,11 +6,15 @@
       <w:pPr>
         <w:ind w:left="360"/>
         <w:rPr>
-          <w:lang w:val="tr-TR"/>
-        </w:rPr>
-      </w:pPr>
-      <w:r>
-        <w:rPr>
+          <w:sz w:val="28"/>
+          <w:szCs w:val="28"/>
+          <w:lang w:val="tr-TR"/>
+        </w:rPr>
+      </w:pPr>
+      <w:r>
+        <w:rPr>
+          <w:sz w:val="28"/>
+          <w:szCs w:val="28"/>
           <w:lang w:val="tr-TR"/>
         </w:rPr>
         <w:t xml:space="preserve">Yapılacaklar : </w:t>
@@ -24,12 +28,15 @@
           <w:numId w:val="3"/>
         </w:numPr>
         <w:rPr>
-          <w:highlight w:val="green"/>
-          <w:lang w:val="tr-TR"/>
-        </w:rPr>
-      </w:pPr>
-      <w:r>
-        <w:rPr>
+          <w:sz w:val="28"/>
+          <w:szCs w:val="28"/>
+          <w:lang w:val="tr-TR"/>
+        </w:rPr>
+      </w:pPr>
+      <w:r>
+        <w:rPr>
+          <w:sz w:val="28"/>
+          <w:szCs w:val="28"/>
           <w:highlight w:val="green"/>
           <w:lang w:val="tr-TR"/>
         </w:rPr>
@@ -44,14 +51,1379 @@
           <w:numId w:val="3"/>
         </w:numPr>
         <w:rPr>
-          <w:lang w:val="tr-TR"/>
-        </w:rPr>
-      </w:pPr>
-      <w:r>
-        <w:rPr>
+          <w:sz w:val="28"/>
+          <w:szCs w:val="28"/>
+          <w:lang w:val="tr-TR"/>
+        </w:rPr>
+      </w:pPr>
+      <w:r>
+        <w:rPr>
+          <w:sz w:val="28"/>
+          <w:szCs w:val="28"/>
+          <w:highlight w:val="green"/>
           <w:lang w:val="tr-TR"/>
         </w:rPr>
         <w:t>Daily 144 yerine 72 olucak</w:t>
+      </w:r>
+      <w:r>
+        <w:rPr>
+          <w:sz w:val="28"/>
+          <w:szCs w:val="28"/>
+          <w:lang w:val="tr-TR"/>
+        </w:rPr>
+        <w:br/>
+      </w:r>
+      <w:r>
+        <w:rPr>
+          <w:sz w:val="28"/>
+          <w:szCs w:val="28"/>
+          <w:lang w:val="tr-TR"/>
+        </w:rPr>
+        <w:br/>
+      </w:r>
+      <w:r>
+        <w:rPr>
+          <w:b/>
+          <w:bCs/>
+          <w:sz w:val="28"/>
+          <w:szCs w:val="28"/>
+          <w:highlight w:val="yellow"/>
+          <w:lang w:val="tr-TR"/>
+        </w:rPr>
+        <w:t xml:space="preserve">Her 10 Dk  </w:t>
+      </w:r>
+      <w:r>
+        <w:rPr>
+          <w:b/>
+          <w:bCs/>
+          <w:sz w:val="28"/>
+          <w:szCs w:val="28"/>
+          <w:highlight w:val="yellow"/>
+          <w:lang w:val="tr-TR"/>
+        </w:rPr>
+        <w:t>-&gt;</w:t>
+      </w:r>
+      <w:r>
+        <w:rPr>
+          <w:b/>
+          <w:bCs/>
+          <w:sz w:val="28"/>
+          <w:szCs w:val="28"/>
+          <w:highlight w:val="yellow"/>
+          <w:lang w:val="tr-TR"/>
+        </w:rPr>
+        <w:t xml:space="preserve"> </w:t>
+      </w:r>
+      <w:bookmarkStart w:id="0" w:name="_Hlk145344179"/>
+      <w:r>
+        <w:rPr>
+          <w:b/>
+          <w:bCs/>
+          <w:sz w:val="28"/>
+          <w:szCs w:val="28"/>
+          <w:highlight w:val="yellow"/>
+          <w:lang w:val="tr-TR"/>
+        </w:rPr>
+        <w:t>14</w:t>
+      </w:r>
+      <w:r>
+        <w:rPr>
+          <w:b/>
+          <w:bCs/>
+          <w:sz w:val="28"/>
+          <w:szCs w:val="28"/>
+          <w:highlight w:val="yellow"/>
+          <w:lang w:val="tr-TR"/>
+        </w:rPr>
+        <w:t>4 Data</w:t>
+      </w:r>
+      <w:bookmarkEnd w:id="0"/>
+      <w:r>
+        <w:rPr>
+          <w:b/>
+          <w:bCs/>
+          <w:sz w:val="28"/>
+          <w:szCs w:val="28"/>
+          <w:lang w:val="tr-TR"/>
+        </w:rPr>
+        <w:t xml:space="preserve"> </w:t>
+      </w:r>
+      <w:r>
+        <w:rPr>
+          <w:sz w:val="28"/>
+          <w:szCs w:val="28"/>
+          <w:lang w:val="tr-TR"/>
+        </w:rPr>
+        <w:br/>
+      </w:r>
+      <w:r>
+        <w:rPr>
+          <w:noProof/>
+          <w:sz w:val="28"/>
+          <w:szCs w:val="28"/>
+        </w:rPr>
+        <w:drawing>
+          <wp:inline distT="0" distB="0" distL="0" distR="0" wp14:anchorId="742407EF" wp14:editId="2BBB99C2">
+            <wp:extent cx="2673955" cy="1838783"/>
+            <wp:effectExtent l="0" t="0" r="0" b="9525"/>
+            <wp:docPr id="748283459" name="Picture 1"/>
+            <wp:cNvGraphicFramePr>
+              <a:graphicFrameLocks xmlns:a="http://schemas.openxmlformats.org/drawingml/2006/main" noChangeAspect="1"/>
+            </wp:cNvGraphicFramePr>
+            <a:graphic xmlns:a="http://schemas.openxmlformats.org/drawingml/2006/main">
+              <a:graphicData uri="http://schemas.openxmlformats.org/drawingml/2006/picture">
+                <pic:pic xmlns:pic="http://schemas.openxmlformats.org/drawingml/2006/picture">
+                  <pic:nvPicPr>
+                    <pic:cNvPr id="748283459" name=""/>
+                    <pic:cNvPicPr/>
+                  </pic:nvPicPr>
+                  <pic:blipFill>
+                    <a:blip r:embed="rId5"/>
+                    <a:stretch>
+                      <a:fillRect/>
+                    </a:stretch>
+                  </pic:blipFill>
+                  <pic:spPr>
+                    <a:xfrm>
+                      <a:off x="0" y="0"/>
+                      <a:ext cx="2689989" cy="1849809"/>
+                    </a:xfrm>
+                    <a:prstGeom prst="rect">
+                      <a:avLst/>
+                    </a:prstGeom>
+                  </pic:spPr>
+                </pic:pic>
+              </a:graphicData>
+            </a:graphic>
+          </wp:inline>
+        </w:drawing>
+      </w:r>
+      <w:r>
+        <w:rPr>
+          <w:noProof/>
+          <w:sz w:val="28"/>
+          <w:szCs w:val="28"/>
+        </w:rPr>
+        <w:drawing>
+          <wp:inline distT="0" distB="0" distL="0" distR="0" wp14:anchorId="2A31DB61" wp14:editId="033555CF">
+            <wp:extent cx="2748056" cy="1906510"/>
+            <wp:effectExtent l="0" t="0" r="0" b="0"/>
+            <wp:docPr id="1330514363" name="Picture 1"/>
+            <wp:cNvGraphicFramePr>
+              <a:graphicFrameLocks xmlns:a="http://schemas.openxmlformats.org/drawingml/2006/main" noChangeAspect="1"/>
+            </wp:cNvGraphicFramePr>
+            <a:graphic xmlns:a="http://schemas.openxmlformats.org/drawingml/2006/main">
+              <a:graphicData uri="http://schemas.openxmlformats.org/drawingml/2006/picture">
+                <pic:pic xmlns:pic="http://schemas.openxmlformats.org/drawingml/2006/picture">
+                  <pic:nvPicPr>
+                    <pic:cNvPr id="1330514363" name=""/>
+                    <pic:cNvPicPr/>
+                  </pic:nvPicPr>
+                  <pic:blipFill>
+                    <a:blip r:embed="rId6"/>
+                    <a:stretch>
+                      <a:fillRect/>
+                    </a:stretch>
+                  </pic:blipFill>
+                  <pic:spPr>
+                    <a:xfrm>
+                      <a:off x="0" y="0"/>
+                      <a:ext cx="2759554" cy="1914487"/>
+                    </a:xfrm>
+                    <a:prstGeom prst="rect">
+                      <a:avLst/>
+                    </a:prstGeom>
+                  </pic:spPr>
+                </pic:pic>
+              </a:graphicData>
+            </a:graphic>
+          </wp:inline>
+        </w:drawing>
+      </w:r>
+      <w:r>
+        <w:rPr>
+          <w:b/>
+          <w:bCs/>
+          <w:sz w:val="28"/>
+          <w:szCs w:val="28"/>
+          <w:lang w:val="tr-TR"/>
+        </w:rPr>
+        <w:br/>
+      </w:r>
+      <w:r>
+        <w:rPr>
+          <w:sz w:val="28"/>
+          <w:szCs w:val="28"/>
+          <w:lang w:val="tr-TR"/>
+        </w:rPr>
+        <w:br/>
+      </w:r>
+      <w:r>
+        <w:rPr>
+          <w:b/>
+          <w:bCs/>
+          <w:sz w:val="28"/>
+          <w:szCs w:val="28"/>
+          <w:highlight w:val="green"/>
+          <w:lang w:val="tr-TR"/>
+        </w:rPr>
+        <w:t xml:space="preserve">Bu Guzel Gibi </w:t>
+      </w:r>
+      <w:r>
+        <w:rPr>
+          <w:b/>
+          <w:bCs/>
+          <w:sz w:val="28"/>
+          <w:szCs w:val="28"/>
+          <w:highlight w:val="yellow"/>
+          <w:lang w:val="tr-TR"/>
+        </w:rPr>
+        <w:t xml:space="preserve">  H</w:t>
+      </w:r>
+      <w:r>
+        <w:rPr>
+          <w:b/>
+          <w:bCs/>
+          <w:sz w:val="28"/>
+          <w:szCs w:val="28"/>
+          <w:highlight w:val="yellow"/>
+          <w:lang w:val="tr-TR"/>
+        </w:rPr>
+        <w:t xml:space="preserve">er 20 dk </w:t>
+      </w:r>
+      <w:r>
+        <w:rPr>
+          <w:b/>
+          <w:bCs/>
+          <w:sz w:val="28"/>
+          <w:szCs w:val="28"/>
+          <w:highlight w:val="yellow"/>
+          <w:lang w:val="tr-TR"/>
+        </w:rPr>
+        <w:t>-&gt;</w:t>
+      </w:r>
+      <w:r>
+        <w:rPr>
+          <w:b/>
+          <w:bCs/>
+          <w:sz w:val="28"/>
+          <w:szCs w:val="28"/>
+          <w:highlight w:val="yellow"/>
+          <w:lang w:val="tr-TR"/>
+        </w:rPr>
+        <w:t xml:space="preserve"> 72</w:t>
+      </w:r>
+      <w:r>
+        <w:rPr>
+          <w:b/>
+          <w:bCs/>
+          <w:sz w:val="28"/>
+          <w:szCs w:val="28"/>
+          <w:highlight w:val="yellow"/>
+          <w:lang w:val="tr-TR"/>
+        </w:rPr>
+        <w:t xml:space="preserve"> Data</w:t>
+      </w:r>
+      <w:r>
+        <w:rPr>
+          <w:b/>
+          <w:bCs/>
+          <w:sz w:val="28"/>
+          <w:szCs w:val="28"/>
+          <w:lang w:val="tr-TR"/>
+        </w:rPr>
+        <w:t xml:space="preserve"> </w:t>
+      </w:r>
+      <w:r>
+        <w:rPr>
+          <w:sz w:val="28"/>
+          <w:szCs w:val="28"/>
+          <w:lang w:val="tr-TR"/>
+        </w:rPr>
+        <w:br/>
+      </w:r>
+      <w:r>
+        <w:rPr>
+          <w:noProof/>
+          <w:sz w:val="28"/>
+          <w:szCs w:val="28"/>
+        </w:rPr>
+        <w:drawing>
+          <wp:inline distT="0" distB="0" distL="0" distR="0" wp14:anchorId="750D7F5C" wp14:editId="36D43648">
+            <wp:extent cx="2580820" cy="1769110"/>
+            <wp:effectExtent l="0" t="0" r="0" b="2540"/>
+            <wp:docPr id="145369688" name="Picture 1"/>
+            <wp:cNvGraphicFramePr>
+              <a:graphicFrameLocks xmlns:a="http://schemas.openxmlformats.org/drawingml/2006/main" noChangeAspect="1"/>
+            </wp:cNvGraphicFramePr>
+            <a:graphic xmlns:a="http://schemas.openxmlformats.org/drawingml/2006/main">
+              <a:graphicData uri="http://schemas.openxmlformats.org/drawingml/2006/picture">
+                <pic:pic xmlns:pic="http://schemas.openxmlformats.org/drawingml/2006/picture">
+                  <pic:nvPicPr>
+                    <pic:cNvPr id="145369688" name=""/>
+                    <pic:cNvPicPr/>
+                  </pic:nvPicPr>
+                  <pic:blipFill>
+                    <a:blip r:embed="rId7"/>
+                    <a:stretch>
+                      <a:fillRect/>
+                    </a:stretch>
+                  </pic:blipFill>
+                  <pic:spPr>
+                    <a:xfrm>
+                      <a:off x="0" y="0"/>
+                      <a:ext cx="2597795" cy="1780746"/>
+                    </a:xfrm>
+                    <a:prstGeom prst="rect">
+                      <a:avLst/>
+                    </a:prstGeom>
+                  </pic:spPr>
+                </pic:pic>
+              </a:graphicData>
+            </a:graphic>
+          </wp:inline>
+        </w:drawing>
+      </w:r>
+      <w:r>
+        <w:rPr>
+          <w:noProof/>
+          <w:sz w:val="28"/>
+          <w:szCs w:val="28"/>
+        </w:rPr>
+        <w:drawing>
+          <wp:inline distT="0" distB="0" distL="0" distR="0" wp14:anchorId="25ADDCB9" wp14:editId="78D26FC7">
+            <wp:extent cx="2660550" cy="1854938"/>
+            <wp:effectExtent l="0" t="0" r="6985" b="0"/>
+            <wp:docPr id="1267448479" name="Picture 1"/>
+            <wp:cNvGraphicFramePr>
+              <a:graphicFrameLocks xmlns:a="http://schemas.openxmlformats.org/drawingml/2006/main" noChangeAspect="1"/>
+            </wp:cNvGraphicFramePr>
+            <a:graphic xmlns:a="http://schemas.openxmlformats.org/drawingml/2006/main">
+              <a:graphicData uri="http://schemas.openxmlformats.org/drawingml/2006/picture">
+                <pic:pic xmlns:pic="http://schemas.openxmlformats.org/drawingml/2006/picture">
+                  <pic:nvPicPr>
+                    <pic:cNvPr id="1267448479" name=""/>
+                    <pic:cNvPicPr/>
+                  </pic:nvPicPr>
+                  <pic:blipFill>
+                    <a:blip r:embed="rId8"/>
+                    <a:stretch>
+                      <a:fillRect/>
+                    </a:stretch>
+                  </pic:blipFill>
+                  <pic:spPr>
+                    <a:xfrm>
+                      <a:off x="0" y="0"/>
+                      <a:ext cx="2663429" cy="1856945"/>
+                    </a:xfrm>
+                    <a:prstGeom prst="rect">
+                      <a:avLst/>
+                    </a:prstGeom>
+                  </pic:spPr>
+                </pic:pic>
+              </a:graphicData>
+            </a:graphic>
+          </wp:inline>
+        </w:drawing>
+      </w:r>
+      <w:r>
+        <w:rPr>
+          <w:b/>
+          <w:bCs/>
+          <w:sz w:val="28"/>
+          <w:szCs w:val="28"/>
+          <w:lang w:val="tr-TR"/>
+        </w:rPr>
+        <w:br/>
+      </w:r>
+      <w:r>
+        <w:rPr>
+          <w:sz w:val="28"/>
+          <w:szCs w:val="28"/>
+          <w:lang w:val="tr-TR"/>
+        </w:rPr>
+        <w:br/>
+      </w:r>
+      <w:r>
+        <w:rPr>
+          <w:b/>
+          <w:bCs/>
+          <w:sz w:val="28"/>
+          <w:szCs w:val="28"/>
+          <w:highlight w:val="yellow"/>
+          <w:lang w:val="tr-TR"/>
+        </w:rPr>
+        <w:t>Her 30 dk</w:t>
+      </w:r>
+      <w:r>
+        <w:rPr>
+          <w:b/>
+          <w:bCs/>
+          <w:sz w:val="28"/>
+          <w:szCs w:val="28"/>
+          <w:highlight w:val="yellow"/>
+          <w:lang w:val="tr-TR"/>
+        </w:rPr>
+        <w:t xml:space="preserve"> -&gt;</w:t>
+      </w:r>
+      <w:r>
+        <w:rPr>
+          <w:b/>
+          <w:bCs/>
+          <w:sz w:val="28"/>
+          <w:szCs w:val="28"/>
+          <w:highlight w:val="yellow"/>
+          <w:lang w:val="tr-TR"/>
+        </w:rPr>
+        <w:t xml:space="preserve"> 48</w:t>
+      </w:r>
+      <w:r>
+        <w:rPr>
+          <w:b/>
+          <w:bCs/>
+          <w:sz w:val="28"/>
+          <w:szCs w:val="28"/>
+          <w:highlight w:val="yellow"/>
+          <w:lang w:val="tr-TR"/>
+        </w:rPr>
+        <w:t xml:space="preserve"> Data</w:t>
+      </w:r>
+      <w:r>
+        <w:rPr>
+          <w:sz w:val="28"/>
+          <w:szCs w:val="28"/>
+          <w:lang w:val="tr-TR"/>
+        </w:rPr>
+        <w:br/>
+      </w:r>
+      <w:r>
+        <w:rPr>
+          <w:noProof/>
+          <w:sz w:val="28"/>
+          <w:szCs w:val="28"/>
+        </w:rPr>
+        <w:drawing>
+          <wp:inline distT="0" distB="0" distL="0" distR="0" wp14:anchorId="2C25E848" wp14:editId="0EDF01FC">
+            <wp:extent cx="2676543" cy="1860698"/>
+            <wp:effectExtent l="0" t="0" r="0" b="6350"/>
+            <wp:docPr id="335331228" name="Picture 1"/>
+            <wp:cNvGraphicFramePr>
+              <a:graphicFrameLocks xmlns:a="http://schemas.openxmlformats.org/drawingml/2006/main" noChangeAspect="1"/>
+            </wp:cNvGraphicFramePr>
+            <a:graphic xmlns:a="http://schemas.openxmlformats.org/drawingml/2006/main">
+              <a:graphicData uri="http://schemas.openxmlformats.org/drawingml/2006/picture">
+                <pic:pic xmlns:pic="http://schemas.openxmlformats.org/drawingml/2006/picture">
+                  <pic:nvPicPr>
+                    <pic:cNvPr id="335331228" name=""/>
+                    <pic:cNvPicPr/>
+                  </pic:nvPicPr>
+                  <pic:blipFill>
+                    <a:blip r:embed="rId9"/>
+                    <a:stretch>
+                      <a:fillRect/>
+                    </a:stretch>
+                  </pic:blipFill>
+                  <pic:spPr>
+                    <a:xfrm>
+                      <a:off x="0" y="0"/>
+                      <a:ext cx="2683441" cy="1865493"/>
+                    </a:xfrm>
+                    <a:prstGeom prst="rect">
+                      <a:avLst/>
+                    </a:prstGeom>
+                  </pic:spPr>
+                </pic:pic>
+              </a:graphicData>
+            </a:graphic>
+          </wp:inline>
+        </w:drawing>
+      </w:r>
+      <w:r>
+        <w:rPr>
+          <w:noProof/>
+          <w:sz w:val="28"/>
+          <w:szCs w:val="28"/>
+        </w:rPr>
+        <w:drawing>
+          <wp:inline distT="0" distB="0" distL="0" distR="0" wp14:anchorId="5FD05049" wp14:editId="51BCDB33">
+            <wp:extent cx="2506429" cy="1706791"/>
+            <wp:effectExtent l="0" t="0" r="8255" b="8255"/>
+            <wp:docPr id="890873038" name="Picture 1"/>
+            <wp:cNvGraphicFramePr>
+              <a:graphicFrameLocks xmlns:a="http://schemas.openxmlformats.org/drawingml/2006/main" noChangeAspect="1"/>
+            </wp:cNvGraphicFramePr>
+            <a:graphic xmlns:a="http://schemas.openxmlformats.org/drawingml/2006/main">
+              <a:graphicData uri="http://schemas.openxmlformats.org/drawingml/2006/picture">
+                <pic:pic xmlns:pic="http://schemas.openxmlformats.org/drawingml/2006/picture">
+                  <pic:nvPicPr>
+                    <pic:cNvPr id="890873038" name=""/>
+                    <pic:cNvPicPr/>
+                  </pic:nvPicPr>
+                  <pic:blipFill>
+                    <a:blip r:embed="rId10"/>
+                    <a:stretch>
+                      <a:fillRect/>
+                    </a:stretch>
+                  </pic:blipFill>
+                  <pic:spPr>
+                    <a:xfrm>
+                      <a:off x="0" y="0"/>
+                      <a:ext cx="2517969" cy="1714650"/>
+                    </a:xfrm>
+                    <a:prstGeom prst="rect">
+                      <a:avLst/>
+                    </a:prstGeom>
+                  </pic:spPr>
+                </pic:pic>
+              </a:graphicData>
+            </a:graphic>
+          </wp:inline>
+        </w:drawing>
+      </w:r>
+      <w:r>
+        <w:rPr>
+          <w:b/>
+          <w:bCs/>
+          <w:sz w:val="28"/>
+          <w:szCs w:val="28"/>
+          <w:lang w:val="tr-TR"/>
+        </w:rPr>
+        <w:br/>
+      </w:r>
+      <w:r>
+        <w:rPr>
+          <w:b/>
+          <w:bCs/>
+          <w:sz w:val="28"/>
+          <w:szCs w:val="28"/>
+          <w:highlight w:val="yellow"/>
+          <w:lang w:val="tr-TR"/>
+        </w:rPr>
+        <w:br/>
+      </w:r>
+      <w:r>
+        <w:rPr>
+          <w:b/>
+          <w:bCs/>
+          <w:sz w:val="28"/>
+          <w:szCs w:val="28"/>
+          <w:highlight w:val="yellow"/>
+          <w:lang w:val="tr-TR"/>
+        </w:rPr>
+        <w:lastRenderedPageBreak/>
+        <w:t>Her 60 dk</w:t>
+      </w:r>
+      <w:r>
+        <w:rPr>
+          <w:b/>
+          <w:bCs/>
+          <w:sz w:val="28"/>
+          <w:szCs w:val="28"/>
+          <w:highlight w:val="yellow"/>
+          <w:lang w:val="tr-TR"/>
+        </w:rPr>
+        <w:t xml:space="preserve"> -&gt; </w:t>
+      </w:r>
+      <w:r>
+        <w:rPr>
+          <w:b/>
+          <w:bCs/>
+          <w:sz w:val="28"/>
+          <w:szCs w:val="28"/>
+          <w:highlight w:val="yellow"/>
+          <w:lang w:val="tr-TR"/>
+        </w:rPr>
+        <w:t>24</w:t>
+      </w:r>
+      <w:r>
+        <w:rPr>
+          <w:b/>
+          <w:bCs/>
+          <w:sz w:val="28"/>
+          <w:szCs w:val="28"/>
+          <w:highlight w:val="yellow"/>
+          <w:lang w:val="tr-TR"/>
+        </w:rPr>
+        <w:t xml:space="preserve"> Data</w:t>
+      </w:r>
+      <w:r>
+        <w:rPr>
+          <w:sz w:val="28"/>
+          <w:szCs w:val="28"/>
+          <w:lang w:val="tr-TR"/>
+        </w:rPr>
+        <w:br/>
+      </w:r>
+      <w:r>
+        <w:rPr>
+          <w:noProof/>
+          <w:sz w:val="28"/>
+          <w:szCs w:val="28"/>
+        </w:rPr>
+        <w:drawing>
+          <wp:inline distT="0" distB="0" distL="0" distR="0" wp14:anchorId="1E466C5F" wp14:editId="6D09DD85">
+            <wp:extent cx="2370224" cy="1683939"/>
+            <wp:effectExtent l="0" t="0" r="0" b="0"/>
+            <wp:docPr id="1135444837" name="Picture 1"/>
+            <wp:cNvGraphicFramePr>
+              <a:graphicFrameLocks xmlns:a="http://schemas.openxmlformats.org/drawingml/2006/main" noChangeAspect="1"/>
+            </wp:cNvGraphicFramePr>
+            <a:graphic xmlns:a="http://schemas.openxmlformats.org/drawingml/2006/main">
+              <a:graphicData uri="http://schemas.openxmlformats.org/drawingml/2006/picture">
+                <pic:pic xmlns:pic="http://schemas.openxmlformats.org/drawingml/2006/picture">
+                  <pic:nvPicPr>
+                    <pic:cNvPr id="1135444837" name=""/>
+                    <pic:cNvPicPr/>
+                  </pic:nvPicPr>
+                  <pic:blipFill>
+                    <a:blip r:embed="rId11"/>
+                    <a:stretch>
+                      <a:fillRect/>
+                    </a:stretch>
+                  </pic:blipFill>
+                  <pic:spPr>
+                    <a:xfrm>
+                      <a:off x="0" y="0"/>
+                      <a:ext cx="2378428" cy="1689768"/>
+                    </a:xfrm>
+                    <a:prstGeom prst="rect">
+                      <a:avLst/>
+                    </a:prstGeom>
+                  </pic:spPr>
+                </pic:pic>
+              </a:graphicData>
+            </a:graphic>
+          </wp:inline>
+        </w:drawing>
+      </w:r>
+      <w:r>
+        <w:rPr>
+          <w:noProof/>
+          <w:sz w:val="28"/>
+          <w:szCs w:val="28"/>
+        </w:rPr>
+        <w:drawing>
+          <wp:inline distT="0" distB="0" distL="0" distR="0" wp14:anchorId="4585AEF3" wp14:editId="5C4C08A5">
+            <wp:extent cx="2349796" cy="1578581"/>
+            <wp:effectExtent l="0" t="0" r="0" b="3175"/>
+            <wp:docPr id="2093055602" name="Picture 1"/>
+            <wp:cNvGraphicFramePr>
+              <a:graphicFrameLocks xmlns:a="http://schemas.openxmlformats.org/drawingml/2006/main" noChangeAspect="1"/>
+            </wp:cNvGraphicFramePr>
+            <a:graphic xmlns:a="http://schemas.openxmlformats.org/drawingml/2006/main">
+              <a:graphicData uri="http://schemas.openxmlformats.org/drawingml/2006/picture">
+                <pic:pic xmlns:pic="http://schemas.openxmlformats.org/drawingml/2006/picture">
+                  <pic:nvPicPr>
+                    <pic:cNvPr id="2093055602" name=""/>
+                    <pic:cNvPicPr/>
+                  </pic:nvPicPr>
+                  <pic:blipFill>
+                    <a:blip r:embed="rId12"/>
+                    <a:stretch>
+                      <a:fillRect/>
+                    </a:stretch>
+                  </pic:blipFill>
+                  <pic:spPr>
+                    <a:xfrm>
+                      <a:off x="0" y="0"/>
+                      <a:ext cx="2354467" cy="1581719"/>
+                    </a:xfrm>
+                    <a:prstGeom prst="rect">
+                      <a:avLst/>
+                    </a:prstGeom>
+                  </pic:spPr>
+                </pic:pic>
+              </a:graphicData>
+            </a:graphic>
+          </wp:inline>
+        </w:drawing>
+      </w:r>
+      <w:r>
+        <w:rPr>
+          <w:sz w:val="28"/>
+          <w:szCs w:val="28"/>
+          <w:lang w:val="tr-TR"/>
+        </w:rPr>
+        <w:br/>
+      </w:r>
+      <w:r>
+        <w:rPr>
+          <w:sz w:val="28"/>
+          <w:szCs w:val="28"/>
+          <w:lang w:val="tr-TR"/>
+        </w:rPr>
+        <w:br/>
+      </w:r>
+      <w:r>
+        <w:rPr>
+          <w:sz w:val="28"/>
+          <w:szCs w:val="28"/>
+          <w:lang w:val="tr-TR"/>
+        </w:rPr>
+        <w:t>----------------------------------------------------------------------------------------------------</w:t>
+      </w:r>
+      <w:r>
+        <w:rPr>
+          <w:sz w:val="28"/>
+          <w:szCs w:val="28"/>
+          <w:lang w:val="tr-TR"/>
+        </w:rPr>
+        <w:br/>
+      </w:r>
+      <w:r>
+        <w:rPr>
+          <w:b/>
+          <w:bCs/>
+          <w:sz w:val="28"/>
+          <w:szCs w:val="28"/>
+          <w:highlight w:val="yellow"/>
+          <w:lang w:val="tr-TR"/>
+        </w:rPr>
+        <w:t>Weekly  : 168 :</w:t>
+      </w:r>
+      <w:r>
+        <w:rPr>
+          <w:sz w:val="28"/>
+          <w:szCs w:val="28"/>
+          <w:lang w:val="tr-TR"/>
+        </w:rPr>
+        <w:br/>
+      </w:r>
+      <w:r>
+        <w:rPr>
+          <w:noProof/>
+          <w:sz w:val="28"/>
+          <w:szCs w:val="28"/>
+        </w:rPr>
+        <w:drawing>
+          <wp:inline distT="0" distB="0" distL="0" distR="0" wp14:anchorId="54BB56EF" wp14:editId="3A98C97D">
+            <wp:extent cx="2615740" cy="1938891"/>
+            <wp:effectExtent l="0" t="0" r="0" b="4445"/>
+            <wp:docPr id="195500641" name="Picture 1"/>
+            <wp:cNvGraphicFramePr>
+              <a:graphicFrameLocks xmlns:a="http://schemas.openxmlformats.org/drawingml/2006/main" noChangeAspect="1"/>
+            </wp:cNvGraphicFramePr>
+            <a:graphic xmlns:a="http://schemas.openxmlformats.org/drawingml/2006/main">
+              <a:graphicData uri="http://schemas.openxmlformats.org/drawingml/2006/picture">
+                <pic:pic xmlns:pic="http://schemas.openxmlformats.org/drawingml/2006/picture">
+                  <pic:nvPicPr>
+                    <pic:cNvPr id="195500641" name=""/>
+                    <pic:cNvPicPr/>
+                  </pic:nvPicPr>
+                  <pic:blipFill>
+                    <a:blip r:embed="rId13"/>
+                    <a:stretch>
+                      <a:fillRect/>
+                    </a:stretch>
+                  </pic:blipFill>
+                  <pic:spPr>
+                    <a:xfrm>
+                      <a:off x="0" y="0"/>
+                      <a:ext cx="2621360" cy="1943057"/>
+                    </a:xfrm>
+                    <a:prstGeom prst="rect">
+                      <a:avLst/>
+                    </a:prstGeom>
+                  </pic:spPr>
+                </pic:pic>
+              </a:graphicData>
+            </a:graphic>
+          </wp:inline>
+        </w:drawing>
+      </w:r>
+      <w:r>
+        <w:rPr>
+          <w:noProof/>
+          <w:sz w:val="28"/>
+          <w:szCs w:val="28"/>
+        </w:rPr>
+        <w:t xml:space="preserve"> </w:t>
+      </w:r>
+      <w:r>
+        <w:rPr>
+          <w:noProof/>
+          <w:sz w:val="28"/>
+          <w:szCs w:val="28"/>
+        </w:rPr>
+        <w:drawing>
+          <wp:inline distT="0" distB="0" distL="0" distR="0" wp14:anchorId="1CE62231" wp14:editId="2108388E">
+            <wp:extent cx="2634482" cy="1901899"/>
+            <wp:effectExtent l="0" t="0" r="0" b="3175"/>
+            <wp:docPr id="895594189" name="Picture 1"/>
+            <wp:cNvGraphicFramePr>
+              <a:graphicFrameLocks xmlns:a="http://schemas.openxmlformats.org/drawingml/2006/main" noChangeAspect="1"/>
+            </wp:cNvGraphicFramePr>
+            <a:graphic xmlns:a="http://schemas.openxmlformats.org/drawingml/2006/main">
+              <a:graphicData uri="http://schemas.openxmlformats.org/drawingml/2006/picture">
+                <pic:pic xmlns:pic="http://schemas.openxmlformats.org/drawingml/2006/picture">
+                  <pic:nvPicPr>
+                    <pic:cNvPr id="895594189" name=""/>
+                    <pic:cNvPicPr/>
+                  </pic:nvPicPr>
+                  <pic:blipFill>
+                    <a:blip r:embed="rId14"/>
+                    <a:stretch>
+                      <a:fillRect/>
+                    </a:stretch>
+                  </pic:blipFill>
+                  <pic:spPr>
+                    <a:xfrm>
+                      <a:off x="0" y="0"/>
+                      <a:ext cx="2636841" cy="1903602"/>
+                    </a:xfrm>
+                    <a:prstGeom prst="rect">
+                      <a:avLst/>
+                    </a:prstGeom>
+                  </pic:spPr>
+                </pic:pic>
+              </a:graphicData>
+            </a:graphic>
+          </wp:inline>
+        </w:drawing>
+      </w:r>
+      <w:r>
+        <w:rPr>
+          <w:noProof/>
+          <w:sz w:val="28"/>
+          <w:szCs w:val="28"/>
+        </w:rPr>
+        <w:br/>
+      </w:r>
+      <w:r>
+        <w:rPr>
+          <w:noProof/>
+          <w:sz w:val="28"/>
+          <w:szCs w:val="28"/>
+        </w:rPr>
+        <w:br/>
+      </w:r>
+      <w:r>
+        <w:rPr>
+          <w:b/>
+          <w:bCs/>
+          <w:sz w:val="28"/>
+          <w:szCs w:val="28"/>
+          <w:highlight w:val="green"/>
+          <w:lang w:val="tr-TR"/>
+        </w:rPr>
+        <w:t xml:space="preserve">Bu Guzel Gibi </w:t>
+      </w:r>
+      <w:r>
+        <w:rPr>
+          <w:b/>
+          <w:bCs/>
+          <w:sz w:val="28"/>
+          <w:szCs w:val="28"/>
+          <w:highlight w:val="green"/>
+          <w:lang w:val="tr-TR"/>
+        </w:rPr>
+        <w:t xml:space="preserve"> </w:t>
+      </w:r>
+      <w:r>
+        <w:rPr>
+          <w:b/>
+          <w:bCs/>
+          <w:sz w:val="28"/>
+          <w:szCs w:val="28"/>
+          <w:highlight w:val="yellow"/>
+          <w:lang w:val="tr-TR"/>
+        </w:rPr>
+        <w:t>Weekly  :</w:t>
+      </w:r>
+      <w:r>
+        <w:rPr>
+          <w:b/>
+          <w:bCs/>
+          <w:sz w:val="28"/>
+          <w:szCs w:val="28"/>
+          <w:highlight w:val="yellow"/>
+          <w:lang w:val="tr-TR"/>
+        </w:rPr>
+        <w:t xml:space="preserve"> 84</w:t>
+      </w:r>
+      <w:r>
+        <w:rPr>
+          <w:b/>
+          <w:bCs/>
+          <w:sz w:val="28"/>
+          <w:szCs w:val="28"/>
+          <w:highlight w:val="yellow"/>
+          <w:lang w:val="tr-TR"/>
+        </w:rPr>
+        <w:t xml:space="preserve"> :</w:t>
+      </w:r>
+      <w:r>
+        <w:rPr>
+          <w:b/>
+          <w:bCs/>
+          <w:sz w:val="28"/>
+          <w:szCs w:val="28"/>
+          <w:lang w:val="tr-TR"/>
+        </w:rPr>
+        <w:br/>
+      </w:r>
+      <w:r>
+        <w:rPr>
+          <w:noProof/>
+          <w:sz w:val="28"/>
+          <w:szCs w:val="28"/>
+        </w:rPr>
+        <w:drawing>
+          <wp:inline distT="0" distB="0" distL="0" distR="0" wp14:anchorId="04D8BF3C" wp14:editId="4078EE36">
+            <wp:extent cx="2596597" cy="1903228"/>
+            <wp:effectExtent l="0" t="0" r="0" b="1905"/>
+            <wp:docPr id="1169300402" name="Picture 1"/>
+            <wp:cNvGraphicFramePr>
+              <a:graphicFrameLocks xmlns:a="http://schemas.openxmlformats.org/drawingml/2006/main" noChangeAspect="1"/>
+            </wp:cNvGraphicFramePr>
+            <a:graphic xmlns:a="http://schemas.openxmlformats.org/drawingml/2006/main">
+              <a:graphicData uri="http://schemas.openxmlformats.org/drawingml/2006/picture">
+                <pic:pic xmlns:pic="http://schemas.openxmlformats.org/drawingml/2006/picture">
+                  <pic:nvPicPr>
+                    <pic:cNvPr id="1169300402" name=""/>
+                    <pic:cNvPicPr/>
+                  </pic:nvPicPr>
+                  <pic:blipFill>
+                    <a:blip r:embed="rId15"/>
+                    <a:stretch>
+                      <a:fillRect/>
+                    </a:stretch>
+                  </pic:blipFill>
+                  <pic:spPr>
+                    <a:xfrm>
+                      <a:off x="0" y="0"/>
+                      <a:ext cx="2602288" cy="1907399"/>
+                    </a:xfrm>
+                    <a:prstGeom prst="rect">
+                      <a:avLst/>
+                    </a:prstGeom>
+                  </pic:spPr>
+                </pic:pic>
+              </a:graphicData>
+            </a:graphic>
+          </wp:inline>
+        </w:drawing>
+      </w:r>
+      <w:r>
+        <w:rPr>
+          <w:noProof/>
+          <w:sz w:val="28"/>
+          <w:szCs w:val="28"/>
+        </w:rPr>
+        <w:t xml:space="preserve"> </w:t>
+      </w:r>
+      <w:r>
+        <w:rPr>
+          <w:noProof/>
+          <w:sz w:val="28"/>
+          <w:szCs w:val="28"/>
+        </w:rPr>
+        <w:drawing>
+          <wp:inline distT="0" distB="0" distL="0" distR="0" wp14:anchorId="5AC0003F" wp14:editId="2A48B43E">
+            <wp:extent cx="2631959" cy="1814402"/>
+            <wp:effectExtent l="0" t="0" r="0" b="0"/>
+            <wp:docPr id="79591567" name="Picture 1"/>
+            <wp:cNvGraphicFramePr>
+              <a:graphicFrameLocks xmlns:a="http://schemas.openxmlformats.org/drawingml/2006/main" noChangeAspect="1"/>
+            </wp:cNvGraphicFramePr>
+            <a:graphic xmlns:a="http://schemas.openxmlformats.org/drawingml/2006/main">
+              <a:graphicData uri="http://schemas.openxmlformats.org/drawingml/2006/picture">
+                <pic:pic xmlns:pic="http://schemas.openxmlformats.org/drawingml/2006/picture">
+                  <pic:nvPicPr>
+                    <pic:cNvPr id="79591567" name=""/>
+                    <pic:cNvPicPr/>
+                  </pic:nvPicPr>
+                  <pic:blipFill>
+                    <a:blip r:embed="rId16"/>
+                    <a:stretch>
+                      <a:fillRect/>
+                    </a:stretch>
+                  </pic:blipFill>
+                  <pic:spPr>
+                    <a:xfrm>
+                      <a:off x="0" y="0"/>
+                      <a:ext cx="2632911" cy="1815058"/>
+                    </a:xfrm>
+                    <a:prstGeom prst="rect">
+                      <a:avLst/>
+                    </a:prstGeom>
+                  </pic:spPr>
+                </pic:pic>
+              </a:graphicData>
+            </a:graphic>
+          </wp:inline>
+        </w:drawing>
+      </w:r>
+      <w:r>
+        <w:rPr>
+          <w:noProof/>
+          <w:sz w:val="28"/>
+          <w:szCs w:val="28"/>
+        </w:rPr>
+        <w:br/>
+      </w:r>
+      <w:r>
+        <w:rPr>
+          <w:sz w:val="28"/>
+          <w:szCs w:val="28"/>
+          <w:lang w:val="tr-TR"/>
+        </w:rPr>
+        <w:br/>
+      </w:r>
+      <w:r>
+        <w:rPr>
+          <w:sz w:val="28"/>
+          <w:szCs w:val="28"/>
+          <w:lang w:val="tr-TR"/>
+        </w:rPr>
+        <w:br/>
+      </w:r>
+      <w:r>
+        <w:rPr>
+          <w:sz w:val="28"/>
+          <w:szCs w:val="28"/>
+          <w:lang w:val="tr-TR"/>
+        </w:rPr>
+        <w:br/>
+      </w:r>
+      <w:r>
+        <w:rPr>
+          <w:sz w:val="28"/>
+          <w:szCs w:val="28"/>
+          <w:lang w:val="tr-TR"/>
+        </w:rPr>
+        <w:br/>
+      </w:r>
+      <w:r>
+        <w:rPr>
+          <w:sz w:val="28"/>
+          <w:szCs w:val="28"/>
+          <w:lang w:val="tr-TR"/>
+        </w:rPr>
+        <w:br/>
+      </w:r>
+      <w:r>
+        <w:rPr>
+          <w:sz w:val="28"/>
+          <w:szCs w:val="28"/>
+          <w:lang w:val="tr-TR"/>
+        </w:rPr>
+        <w:lastRenderedPageBreak/>
+        <w:t>----------------------------------------------------------------------------------------------------</w:t>
+      </w:r>
+      <w:r>
+        <w:rPr>
+          <w:sz w:val="28"/>
+          <w:szCs w:val="28"/>
+          <w:lang w:val="tr-TR"/>
+        </w:rPr>
+        <w:br/>
+      </w:r>
+      <w:r>
+        <w:rPr>
+          <w:b/>
+          <w:bCs/>
+          <w:sz w:val="28"/>
+          <w:szCs w:val="28"/>
+          <w:highlight w:val="yellow"/>
+          <w:lang w:val="tr-TR"/>
+        </w:rPr>
+        <w:t>Monthly</w:t>
+      </w:r>
+      <w:r>
+        <w:rPr>
+          <w:b/>
+          <w:bCs/>
+          <w:sz w:val="28"/>
+          <w:szCs w:val="28"/>
+          <w:highlight w:val="yellow"/>
+          <w:lang w:val="tr-TR"/>
+        </w:rPr>
+        <w:t xml:space="preserve">  : </w:t>
+      </w:r>
+      <w:r>
+        <w:rPr>
+          <w:b/>
+          <w:bCs/>
+          <w:sz w:val="28"/>
+          <w:szCs w:val="28"/>
+          <w:highlight w:val="yellow"/>
+          <w:lang w:val="tr-TR"/>
+        </w:rPr>
+        <w:t>180</w:t>
+      </w:r>
+      <w:r>
+        <w:rPr>
+          <w:b/>
+          <w:bCs/>
+          <w:sz w:val="28"/>
+          <w:szCs w:val="28"/>
+          <w:highlight w:val="yellow"/>
+          <w:lang w:val="tr-TR"/>
+        </w:rPr>
+        <w:t>:</w:t>
+      </w:r>
+      <w:r>
+        <w:rPr>
+          <w:b/>
+          <w:bCs/>
+          <w:sz w:val="28"/>
+          <w:szCs w:val="28"/>
+          <w:lang w:val="tr-TR"/>
+        </w:rPr>
+        <w:br/>
+      </w:r>
+      <w:r>
+        <w:rPr>
+          <w:noProof/>
+          <w:sz w:val="28"/>
+          <w:szCs w:val="28"/>
+        </w:rPr>
+        <w:drawing>
+          <wp:inline distT="0" distB="0" distL="0" distR="0" wp14:anchorId="4EFA81F5" wp14:editId="0C270CB4">
+            <wp:extent cx="2375374" cy="1658280"/>
+            <wp:effectExtent l="0" t="0" r="6350" b="0"/>
+            <wp:docPr id="291757155" name="Picture 1"/>
+            <wp:cNvGraphicFramePr>
+              <a:graphicFrameLocks xmlns:a="http://schemas.openxmlformats.org/drawingml/2006/main" noChangeAspect="1"/>
+            </wp:cNvGraphicFramePr>
+            <a:graphic xmlns:a="http://schemas.openxmlformats.org/drawingml/2006/main">
+              <a:graphicData uri="http://schemas.openxmlformats.org/drawingml/2006/picture">
+                <pic:pic xmlns:pic="http://schemas.openxmlformats.org/drawingml/2006/picture">
+                  <pic:nvPicPr>
+                    <pic:cNvPr id="291757155" name=""/>
+                    <pic:cNvPicPr/>
+                  </pic:nvPicPr>
+                  <pic:blipFill>
+                    <a:blip r:embed="rId17"/>
+                    <a:stretch>
+                      <a:fillRect/>
+                    </a:stretch>
+                  </pic:blipFill>
+                  <pic:spPr>
+                    <a:xfrm>
+                      <a:off x="0" y="0"/>
+                      <a:ext cx="2383141" cy="1663702"/>
+                    </a:xfrm>
+                    <a:prstGeom prst="rect">
+                      <a:avLst/>
+                    </a:prstGeom>
+                  </pic:spPr>
+                </pic:pic>
+              </a:graphicData>
+            </a:graphic>
+          </wp:inline>
+        </w:drawing>
+      </w:r>
+      <w:r>
+        <w:rPr>
+          <w:noProof/>
+          <w:sz w:val="28"/>
+          <w:szCs w:val="28"/>
+        </w:rPr>
+        <w:t xml:space="preserve"> </w:t>
+      </w:r>
+      <w:r>
+        <w:rPr>
+          <w:noProof/>
+          <w:sz w:val="28"/>
+          <w:szCs w:val="28"/>
+        </w:rPr>
+        <w:drawing>
+          <wp:inline distT="0" distB="0" distL="0" distR="0" wp14:anchorId="639DF02B" wp14:editId="05A5D863">
+            <wp:extent cx="2413542" cy="1739073"/>
+            <wp:effectExtent l="0" t="0" r="6350" b="0"/>
+            <wp:docPr id="2146663127" name="Picture 1"/>
+            <wp:cNvGraphicFramePr>
+              <a:graphicFrameLocks xmlns:a="http://schemas.openxmlformats.org/drawingml/2006/main" noChangeAspect="1"/>
+            </wp:cNvGraphicFramePr>
+            <a:graphic xmlns:a="http://schemas.openxmlformats.org/drawingml/2006/main">
+              <a:graphicData uri="http://schemas.openxmlformats.org/drawingml/2006/picture">
+                <pic:pic xmlns:pic="http://schemas.openxmlformats.org/drawingml/2006/picture">
+                  <pic:nvPicPr>
+                    <pic:cNvPr id="2146663127" name=""/>
+                    <pic:cNvPicPr/>
+                  </pic:nvPicPr>
+                  <pic:blipFill>
+                    <a:blip r:embed="rId18"/>
+                    <a:stretch>
+                      <a:fillRect/>
+                    </a:stretch>
+                  </pic:blipFill>
+                  <pic:spPr>
+                    <a:xfrm>
+                      <a:off x="0" y="0"/>
+                      <a:ext cx="2419150" cy="1743114"/>
+                    </a:xfrm>
+                    <a:prstGeom prst="rect">
+                      <a:avLst/>
+                    </a:prstGeom>
+                  </pic:spPr>
+                </pic:pic>
+              </a:graphicData>
+            </a:graphic>
+          </wp:inline>
+        </w:drawing>
+      </w:r>
+      <w:r>
+        <w:rPr>
+          <w:noProof/>
+          <w:sz w:val="28"/>
+          <w:szCs w:val="28"/>
+        </w:rPr>
+        <w:br/>
+      </w:r>
+      <w:r>
+        <w:rPr>
+          <w:b/>
+          <w:bCs/>
+          <w:sz w:val="28"/>
+          <w:szCs w:val="28"/>
+          <w:highlight w:val="green"/>
+          <w:lang w:val="tr-TR"/>
+        </w:rPr>
+        <w:t xml:space="preserve">Bu Guzel Gibi </w:t>
+      </w:r>
+      <w:r>
+        <w:rPr>
+          <w:b/>
+          <w:bCs/>
+          <w:sz w:val="28"/>
+          <w:szCs w:val="28"/>
+          <w:highlight w:val="yellow"/>
+          <w:lang w:val="tr-TR"/>
+        </w:rPr>
+        <w:t>Monthly  : 1</w:t>
+      </w:r>
+      <w:r>
+        <w:rPr>
+          <w:b/>
+          <w:bCs/>
+          <w:sz w:val="28"/>
+          <w:szCs w:val="28"/>
+          <w:highlight w:val="yellow"/>
+          <w:lang w:val="tr-TR"/>
+        </w:rPr>
+        <w:t>2</w:t>
+      </w:r>
+      <w:r>
+        <w:rPr>
+          <w:b/>
+          <w:bCs/>
+          <w:sz w:val="28"/>
+          <w:szCs w:val="28"/>
+          <w:highlight w:val="yellow"/>
+          <w:lang w:val="tr-TR"/>
+        </w:rPr>
+        <w:t>0:</w:t>
+      </w:r>
+      <w:r>
+        <w:rPr>
+          <w:noProof/>
+          <w:sz w:val="28"/>
+          <w:szCs w:val="28"/>
+        </w:rPr>
+        <w:br/>
+      </w:r>
+      <w:r>
+        <w:rPr>
+          <w:noProof/>
+          <w:sz w:val="28"/>
+          <w:szCs w:val="28"/>
+        </w:rPr>
+        <w:drawing>
+          <wp:inline distT="0" distB="0" distL="0" distR="0" wp14:anchorId="2C5166FC" wp14:editId="108946CE">
+            <wp:extent cx="2526462" cy="1788707"/>
+            <wp:effectExtent l="0" t="0" r="7620" b="2540"/>
+            <wp:docPr id="135346867" name="Picture 1"/>
+            <wp:cNvGraphicFramePr>
+              <a:graphicFrameLocks xmlns:a="http://schemas.openxmlformats.org/drawingml/2006/main" noChangeAspect="1"/>
+            </wp:cNvGraphicFramePr>
+            <a:graphic xmlns:a="http://schemas.openxmlformats.org/drawingml/2006/main">
+              <a:graphicData uri="http://schemas.openxmlformats.org/drawingml/2006/picture">
+                <pic:pic xmlns:pic="http://schemas.openxmlformats.org/drawingml/2006/picture">
+                  <pic:nvPicPr>
+                    <pic:cNvPr id="135346867" name=""/>
+                    <pic:cNvPicPr/>
+                  </pic:nvPicPr>
+                  <pic:blipFill>
+                    <a:blip r:embed="rId19"/>
+                    <a:stretch>
+                      <a:fillRect/>
+                    </a:stretch>
+                  </pic:blipFill>
+                  <pic:spPr>
+                    <a:xfrm>
+                      <a:off x="0" y="0"/>
+                      <a:ext cx="2534384" cy="1794316"/>
+                    </a:xfrm>
+                    <a:prstGeom prst="rect">
+                      <a:avLst/>
+                    </a:prstGeom>
+                  </pic:spPr>
+                </pic:pic>
+              </a:graphicData>
+            </a:graphic>
+          </wp:inline>
+        </w:drawing>
+      </w:r>
+      <w:r>
+        <w:rPr>
+          <w:noProof/>
+          <w:sz w:val="28"/>
+          <w:szCs w:val="28"/>
+        </w:rPr>
+        <w:t xml:space="preserve"> </w:t>
+      </w:r>
+      <w:r>
+        <w:rPr>
+          <w:noProof/>
+          <w:sz w:val="28"/>
+          <w:szCs w:val="28"/>
+        </w:rPr>
+        <w:drawing>
+          <wp:inline distT="0" distB="0" distL="0" distR="0" wp14:anchorId="193779F3" wp14:editId="7732B5D8">
+            <wp:extent cx="2505734" cy="1826806"/>
+            <wp:effectExtent l="0" t="0" r="0" b="2540"/>
+            <wp:docPr id="1317337261" name="Picture 1"/>
+            <wp:cNvGraphicFramePr>
+              <a:graphicFrameLocks xmlns:a="http://schemas.openxmlformats.org/drawingml/2006/main" noChangeAspect="1"/>
+            </wp:cNvGraphicFramePr>
+            <a:graphic xmlns:a="http://schemas.openxmlformats.org/drawingml/2006/main">
+              <a:graphicData uri="http://schemas.openxmlformats.org/drawingml/2006/picture">
+                <pic:pic xmlns:pic="http://schemas.openxmlformats.org/drawingml/2006/picture">
+                  <pic:nvPicPr>
+                    <pic:cNvPr id="1317337261" name=""/>
+                    <pic:cNvPicPr/>
+                  </pic:nvPicPr>
+                  <pic:blipFill>
+                    <a:blip r:embed="rId20"/>
+                    <a:stretch>
+                      <a:fillRect/>
+                    </a:stretch>
+                  </pic:blipFill>
+                  <pic:spPr>
+                    <a:xfrm>
+                      <a:off x="0" y="0"/>
+                      <a:ext cx="2515835" cy="1834170"/>
+                    </a:xfrm>
+                    <a:prstGeom prst="rect">
+                      <a:avLst/>
+                    </a:prstGeom>
+                  </pic:spPr>
+                </pic:pic>
+              </a:graphicData>
+            </a:graphic>
+          </wp:inline>
+        </w:drawing>
+      </w:r>
+      <w:r>
+        <w:rPr>
+          <w:sz w:val="28"/>
+          <w:szCs w:val="28"/>
+          <w:lang w:val="tr-TR"/>
+        </w:rPr>
+        <w:br/>
       </w:r>
     </w:p>
     <w:p>
@@ -62,11 +1434,15 @@
           <w:numId w:val="3"/>
         </w:numPr>
         <w:rPr>
-          <w:lang w:val="tr-TR"/>
-        </w:rPr>
-      </w:pPr>
-      <w:r>
-        <w:rPr>
+          <w:sz w:val="28"/>
+          <w:szCs w:val="28"/>
+          <w:lang w:val="tr-TR"/>
+        </w:rPr>
+      </w:pPr>
+      <w:r>
+        <w:rPr>
+          <w:sz w:val="28"/>
+          <w:szCs w:val="28"/>
           <w:lang w:val="tr-TR"/>
         </w:rPr>
         <w:t>Doktor sensor Timer’ı güncellediğinde FCM ile Hastanın telefonundaki Sensor Timer güncellencek.</w:t>
@@ -80,11 +1456,15 @@
           <w:numId w:val="3"/>
         </w:numPr>
         <w:rPr>
-          <w:lang w:val="tr-TR"/>
-        </w:rPr>
-      </w:pPr>
-      <w:r>
-        <w:rPr>
+          <w:sz w:val="28"/>
+          <w:szCs w:val="28"/>
+          <w:lang w:val="tr-TR"/>
+        </w:rPr>
+      </w:pPr>
+      <w:r>
+        <w:rPr>
+          <w:sz w:val="28"/>
+          <w:szCs w:val="28"/>
           <w:lang w:val="tr-TR"/>
         </w:rPr>
         <w:t>Detail Line Chart’a tıklayınca  otomatik yan dönsün, geri gelince de eski haline dönsün.</w:t>
@@ -98,11 +1478,15 @@
           <w:numId w:val="3"/>
         </w:numPr>
         <w:rPr>
-          <w:lang w:val="tr-TR"/>
-        </w:rPr>
-      </w:pPr>
-      <w:r>
-        <w:rPr>
+          <w:sz w:val="28"/>
+          <w:szCs w:val="28"/>
+          <w:lang w:val="tr-TR"/>
+        </w:rPr>
+      </w:pPr>
+      <w:r>
+        <w:rPr>
+          <w:sz w:val="28"/>
+          <w:szCs w:val="28"/>
           <w:lang w:val="tr-TR"/>
         </w:rPr>
         <w:t>Threshold Değerini aşarsa hasta yakınına OTP msg atılacak</w:t>
@@ -116,11 +1500,15 @@
           <w:numId w:val="3"/>
         </w:numPr>
         <w:rPr>
-          <w:lang w:val="tr-TR"/>
-        </w:rPr>
-      </w:pPr>
-      <w:r>
-        <w:rPr>
+          <w:sz w:val="28"/>
+          <w:szCs w:val="28"/>
+          <w:lang w:val="tr-TR"/>
+        </w:rPr>
+      </w:pPr>
+      <w:r>
+        <w:rPr>
+          <w:sz w:val="28"/>
+          <w:szCs w:val="28"/>
           <w:lang w:val="tr-TR"/>
         </w:rPr>
         <w:t>Olcum Yapan Sensorler unieq olucak</w:t>
@@ -134,48 +1522,65 @@
           <w:numId w:val="3"/>
         </w:numPr>
         <w:rPr>
-          <w:lang w:val="tr-TR"/>
-        </w:rPr>
-      </w:pPr>
-      <w:r>
-        <w:rPr>
-          <w:b/>
-          <w:bCs/>
+          <w:sz w:val="28"/>
+          <w:szCs w:val="28"/>
+          <w:lang w:val="tr-TR"/>
+        </w:rPr>
+      </w:pPr>
+      <w:r>
+        <w:rPr>
+          <w:b/>
+          <w:bCs/>
+          <w:sz w:val="28"/>
+          <w:szCs w:val="28"/>
         </w:rPr>
         <w:t>SOR</w:t>
       </w:r>
       <w:r>
+        <w:rPr>
+          <w:sz w:val="28"/>
+          <w:szCs w:val="28"/>
+        </w:rPr>
+        <w:t xml:space="preserve">  </w:t>
+      </w:r>
+      <w:r>
+        <w:rPr>
+          <w:b/>
+          <w:bCs/>
+          <w:sz w:val="28"/>
+          <w:szCs w:val="28"/>
+        </w:rPr>
+        <w:sym w:font="Wingdings" w:char="F0E0"/>
+      </w:r>
+      <w:r>
+        <w:rPr>
+          <w:b/>
+          <w:bCs/>
+          <w:sz w:val="28"/>
+          <w:szCs w:val="28"/>
+        </w:rPr>
         <w:t xml:space="preserve"> </w:t>
       </w:r>
       <w:r>
+        <w:rPr>
+          <w:b/>
+          <w:bCs/>
+          <w:sz w:val="28"/>
+          <w:szCs w:val="28"/>
+        </w:rPr>
+        <w:t>/</w:t>
+      </w:r>
+      <w:r>
+        <w:rPr>
+          <w:sz w:val="28"/>
+          <w:szCs w:val="28"/>
+        </w:rPr>
         <w:t xml:space="preserve"> </w:t>
       </w:r>
       <w:r>
         <w:rPr>
-          <w:b/>
-          <w:bCs/>
-        </w:rPr>
-        <w:sym w:font="Wingdings" w:char="F0E0"/>
-      </w:r>
-      <w:r>
-        <w:rPr>
-          <w:b/>
-          <w:bCs/>
-        </w:rPr>
-        <w:t xml:space="preserve"> </w:t>
-      </w:r>
-      <w:r>
-        <w:rPr>
-          <w:b/>
-          <w:bCs/>
-        </w:rPr>
-        <w:t>/</w:t>
-      </w:r>
-      <w:r>
-        <w:t xml:space="preserve"> </w:t>
-      </w:r>
-      <w:r>
-        <w:rPr>
+          <w:sz w:val="28"/>
+          <w:szCs w:val="28"/>
           <w:lang w:val="tr-TR"/>
         </w:rPr>
         <w:t xml:space="preserve">Sensorler DB’ye kaydedilecek </w:t>
@@ -189,29 +1594,39 @@
           <w:numId w:val="3"/>
         </w:numPr>
         <w:rPr>
-          <w:lang w:val="tr-TR"/>
-        </w:rPr>
-      </w:pPr>
-      <w:r>
-        <w:rPr>
+          <w:sz w:val="28"/>
+          <w:szCs w:val="28"/>
+          <w:lang w:val="tr-TR"/>
+        </w:rPr>
+      </w:pPr>
+      <w:r>
+        <w:rPr>
+          <w:sz w:val="28"/>
+          <w:szCs w:val="28"/>
           <w:lang w:val="tr-TR"/>
         </w:rPr>
         <w:t>Sensor ilk defa okutulduğunda 1 dk da bir ölçüm alıcak,  Sonrasında Doktorun güncellediği zaman göre ölçüm alıcaktır.</w:t>
       </w:r>
       <w:r>
         <w:rPr>
+          <w:sz w:val="28"/>
+          <w:szCs w:val="28"/>
           <w:lang w:val="tr-TR"/>
         </w:rPr>
         <w:t xml:space="preserve"> Bu arada uykuda olucak</w:t>
       </w:r>
       <w:r>
         <w:rPr>
+          <w:sz w:val="28"/>
+          <w:szCs w:val="28"/>
           <w:lang w:val="tr-TR"/>
         </w:rPr>
         <w:t xml:space="preserve">. </w:t>
       </w:r>
       <w:r>
         <w:rPr>
+          <w:sz w:val="28"/>
+          <w:szCs w:val="28"/>
           <w:lang w:val="tr-TR"/>
         </w:rPr>
         <w:br/>
@@ -221,6 +1636,8 @@
           <w:b/>
           <w:bCs/>
           <w:color w:val="FF0000"/>
+          <w:sz w:val="28"/>
+          <w:szCs w:val="28"/>
           <w:lang w:val="tr-TR"/>
         </w:rPr>
         <w:t xml:space="preserve">SORUN : Doktor yanlışlıkla 2 dk yerine 2 saat’e ölçüm alsa sonra 2 dk ya çekse bile arada 2 saat kayıp olucak. </w:t>
@@ -234,11 +1651,15 @@
           <w:numId w:val="3"/>
         </w:numPr>
         <w:rPr>
-          <w:lang w:val="tr-TR"/>
-        </w:rPr>
-      </w:pPr>
-      <w:r>
-        <w:rPr>
+          <w:sz w:val="28"/>
+          <w:szCs w:val="28"/>
+          <w:lang w:val="tr-TR"/>
+        </w:rPr>
+      </w:pPr>
+      <w:r>
+        <w:rPr>
+          <w:sz w:val="28"/>
+          <w:szCs w:val="28"/>
           <w:lang w:val="tr-TR"/>
         </w:rPr>
         <w:t>Bluetooth 5.0 ile iletişim eklenecek</w:t>
@@ -252,11 +1673,15 @@
           <w:numId w:val="3"/>
         </w:numPr>
         <w:rPr>
-          <w:lang w:val="tr-TR"/>
-        </w:rPr>
-      </w:pPr>
-      <w:r>
-        <w:rPr>
+          <w:sz w:val="28"/>
+          <w:szCs w:val="28"/>
+          <w:lang w:val="tr-TR"/>
+        </w:rPr>
+      </w:pPr>
+      <w:r>
+        <w:rPr>
+          <w:sz w:val="28"/>
+          <w:szCs w:val="28"/>
           <w:lang w:val="tr-TR"/>
         </w:rPr>
         <w:t>Bluetooth ile array şeklinde veri alınacak.</w:t>
@@ -266,11 +1691,15 @@
       <w:pPr>
         <w:ind w:left="360"/>
         <w:rPr>
-          <w:lang w:val="tr-TR"/>
-        </w:rPr>
-      </w:pPr>
-      <w:r>
-        <w:rPr>
+          <w:sz w:val="28"/>
+          <w:szCs w:val="28"/>
+          <w:lang w:val="tr-TR"/>
+        </w:rPr>
+      </w:pPr>
+      <w:r>
+        <w:rPr>
+          <w:sz w:val="28"/>
+          <w:szCs w:val="28"/>
           <w:lang w:val="tr-TR"/>
         </w:rPr>
         <w:t xml:space="preserve">Eklenebilecek Özellikler/İşlemler </w:t>
@@ -284,23 +1713,32 @@
           <w:numId w:val="2"/>
         </w:numPr>
         <w:rPr>
-          <w:lang w:val="tr-TR"/>
-        </w:rPr>
-      </w:pPr>
-      <w:r>
-        <w:rPr>
-          <w:lang w:val="tr-TR"/>
-        </w:rPr>
+          <w:sz w:val="28"/>
+          <w:szCs w:val="28"/>
+          <w:lang w:val="tr-TR"/>
+        </w:rPr>
+      </w:pPr>
+      <w:r>
+        <w:rPr>
+          <w:sz w:val="28"/>
+          <w:szCs w:val="28"/>
+          <w:lang w:val="tr-TR"/>
+        </w:rPr>
+        <w:lastRenderedPageBreak/>
         <w:t xml:space="preserve">Ölçüm alınamadığı zaman </w:t>
       </w:r>
       <w:r>
         <w:rPr>
+          <w:sz w:val="28"/>
+          <w:szCs w:val="28"/>
           <w:lang w:val="tr-TR"/>
         </w:rPr>
         <w:t xml:space="preserve">da hasta yakınına </w:t>
       </w:r>
       <w:r>
         <w:rPr>
+          <w:sz w:val="28"/>
+          <w:szCs w:val="28"/>
           <w:lang w:val="tr-TR"/>
         </w:rPr>
         <w:t>OTP msg atılır.</w:t>
@@ -309,6 +1747,8 @@
     <w:p>
       <w:pPr>
         <w:rPr>
+          <w:sz w:val="28"/>
+          <w:szCs w:val="28"/>
           <w:lang w:val="tr-TR"/>
         </w:rPr>
       </w:pPr>
@@ -316,11 +1756,15 @@
     <w:p>
       <w:pPr>
         <w:rPr>
-          <w:lang w:val="tr-TR"/>
-        </w:rPr>
-      </w:pPr>
-      <w:r>
-        <w:rPr>
+          <w:sz w:val="28"/>
+          <w:szCs w:val="28"/>
+          <w:lang w:val="tr-TR"/>
+        </w:rPr>
+      </w:pPr>
+      <w:r>
+        <w:rPr>
+          <w:sz w:val="28"/>
+          <w:szCs w:val="28"/>
           <w:lang w:val="tr-TR"/>
         </w:rPr>
         <w:t>SORULAR :</w:t>
@@ -334,11 +1778,15 @@
           <w:numId w:val="4"/>
         </w:numPr>
         <w:rPr>
-          <w:lang w:val="tr-TR"/>
-        </w:rPr>
-      </w:pPr>
-      <w:r>
-        <w:rPr>
+          <w:sz w:val="28"/>
+          <w:szCs w:val="28"/>
+          <w:lang w:val="tr-TR"/>
+        </w:rPr>
+      </w:pPr>
+      <w:r>
+        <w:rPr>
+          <w:sz w:val="28"/>
+          <w:szCs w:val="28"/>
           <w:lang w:val="tr-TR"/>
         </w:rPr>
         <w:t>Eski Sensorler DB’de tutulacak mı? Veya Yapılan kullanılan her şey DB’de tutulacak mı?</w:t>
@@ -352,6 +1800,8 @@
           <w:numId w:val="4"/>
         </w:numPr>
         <w:rPr>
+          <w:sz w:val="28"/>
+          <w:szCs w:val="28"/>
           <w:lang w:val="tr-TR"/>
         </w:rPr>
       </w:pPr>
@@ -359,11 +1809,19 @@
     <w:p>
       <w:pPr>
         <w:ind w:left="360"/>
+        <w:rPr>
+          <w:sz w:val="28"/>
+          <w:szCs w:val="28"/>
+        </w:rPr>
       </w:pPr>
     </w:p>
     <w:p>
       <w:pPr>
         <w:ind w:left="360"/>
+        <w:rPr>
+          <w:sz w:val="28"/>
+          <w:szCs w:val="28"/>
+        </w:rPr>
       </w:pPr>
     </w:p>
     <w:sectPr>

</xml_diff>

<commit_message>
video is added for DetailedLineChart orientation page and Update and LineChart
</commit_message>
<xml_diff>
--- a/meeting-Bulut-Akay/weekly-report/Presentation 6/Todo.docx
+++ b/meeting-Bulut-Akay/weekly-report/Presentation 6/Todo.docx
@@ -64,6 +64,74 @@
           <w:lang w:val="tr-TR"/>
         </w:rPr>
         <w:t>Daily 144 yerine 72 olucak</w:t>
+      </w:r>
+      <w:r>
+        <w:rPr>
+          <w:sz w:val="28"/>
+          <w:szCs w:val="28"/>
+          <w:lang w:val="tr-TR"/>
+        </w:rPr>
+        <w:br/>
+      </w:r>
+      <w:r>
+        <w:rPr>
+          <w:sz w:val="28"/>
+          <w:szCs w:val="28"/>
+          <w:lang w:val="tr-TR"/>
+        </w:rPr>
+        <w:t>Dinamic Kodlamanin Onemi Projedeki Yansimasi</w:t>
+      </w:r>
+      <w:r>
+        <w:rPr>
+          <w:sz w:val="28"/>
+          <w:szCs w:val="28"/>
+          <w:lang w:val="tr-TR"/>
+        </w:rPr>
+        <w:t xml:space="preserve">  ile ilgili Video : </w:t>
+      </w:r>
+      <w:r>
+        <w:rPr>
+          <w:sz w:val="28"/>
+          <w:szCs w:val="28"/>
+          <w:lang w:val="tr-TR"/>
+        </w:rPr>
+        <w:br/>
+      </w:r>
+      <w:hyperlink r:id="rId5" w:history="1">
+        <w:r>
+          <w:rPr>
+            <w:rStyle w:val="Hyperlink"/>
+            <w:sz w:val="28"/>
+            <w:szCs w:val="28"/>
+            <w:lang w:val="tr-TR"/>
+          </w:rPr>
+          <w:t>VIDEO :</w:t>
+        </w:r>
+        <w:r>
+          <w:rPr>
+            <w:rStyle w:val="Hyperlink"/>
+            <w:sz w:val="28"/>
+            <w:szCs w:val="28"/>
+            <w:lang w:val="tr-TR"/>
+          </w:rPr>
+          <w:t>6-DynamicPrograming-Spring-to-Flutter-LineChart</w:t>
+        </w:r>
+      </w:hyperlink>
+      <w:r>
+        <w:rPr>
+          <w:sz w:val="28"/>
+          <w:szCs w:val="28"/>
+          <w:lang w:val="tr-TR"/>
+        </w:rPr>
+        <w:t>:</w:t>
+      </w:r>
+      <w:r>
+        <w:rPr>
+          <w:sz w:val="28"/>
+          <w:szCs w:val="28"/>
+          <w:lang w:val="tr-TR"/>
+        </w:rPr>
+        <w:br/>
       </w:r>
       <w:r>
         <w:rPr>
@@ -178,7 +246,7 @@
                     <pic:cNvPicPr/>
                   </pic:nvPicPr>
                   <pic:blipFill>
-                    <a:blip r:embed="rId5"/>
+                    <a:blip r:embed="rId6"/>
                     <a:stretch>
                       <a:fillRect/>
                     </a:stretch>
@@ -220,7 +288,7 @@
                     <pic:cNvPicPr/>
                   </pic:nvPicPr>
                   <pic:blipFill>
-                    <a:blip r:embed="rId6"/>
+                    <a:blip r:embed="rId7"/>
                     <a:stretch>
                       <a:fillRect/>
                     </a:stretch>
@@ -364,7 +432,7 @@
                     <pic:cNvPicPr/>
                   </pic:nvPicPr>
                   <pic:blipFill>
-                    <a:blip r:embed="rId7"/>
+                    <a:blip r:embed="rId8"/>
                     <a:stretch>
                       <a:fillRect/>
                     </a:stretch>
@@ -406,7 +474,7 @@
                     <pic:cNvPicPr/>
                   </pic:nvPicPr>
                   <pic:blipFill>
-                    <a:blip r:embed="rId8"/>
+                    <a:blip r:embed="rId9"/>
                     <a:stretch>
                       <a:fillRect/>
                     </a:stretch>
@@ -502,6 +570,7 @@
           <w:sz w:val="28"/>
           <w:szCs w:val="28"/>
         </w:rPr>
+        <w:lastRenderedPageBreak/>
         <w:drawing>
           <wp:inline distT="0" distB="0" distL="0" distR="0" wp14:anchorId="2C25E848" wp14:editId="0EDF01FC">
             <wp:extent cx="2676543" cy="1860698"/>
@@ -518,7 +587,7 @@
                     <pic:cNvPicPr/>
                   </pic:nvPicPr>
                   <pic:blipFill>
-                    <a:blip r:embed="rId9"/>
+                    <a:blip r:embed="rId10"/>
                     <a:stretch>
                       <a:fillRect/>
                     </a:stretch>
@@ -560,7 +629,7 @@
                     <pic:cNvPicPr/>
                   </pic:nvPicPr>
                   <pic:blipFill>
-                    <a:blip r:embed="rId10"/>
+                    <a:blip r:embed="rId11"/>
                     <a:stretch>
                       <a:fillRect/>
                     </a:stretch>
@@ -610,7 +679,6 @@
           <w:highlight w:val="yellow"/>
           <w:lang w:val="tr-TR"/>
         </w:rPr>
-        <w:lastRenderedPageBreak/>
         <w:t>Her 60 dk</w:t>
       </w:r>
       <w:r>
@@ -676,7 +744,7 @@
                     <pic:cNvPicPr/>
                   </pic:nvPicPr>
                   <pic:blipFill>
-                    <a:blip r:embed="rId11"/>
+                    <a:blip r:embed="rId12"/>
                     <a:stretch>
                       <a:fillRect/>
                     </a:stretch>
@@ -718,7 +786,7 @@
                     <pic:cNvPicPr/>
                   </pic:nvPicPr>
                   <pic:blipFill>
-                    <a:blip r:embed="rId12"/>
+                    <a:blip r:embed="rId13"/>
                     <a:stretch>
                       <a:fillRect/>
                     </a:stretch>
@@ -811,7 +879,7 @@
                     <pic:cNvPicPr/>
                   </pic:nvPicPr>
                   <pic:blipFill>
-                    <a:blip r:embed="rId13"/>
+                    <a:blip r:embed="rId14"/>
                     <a:stretch>
                       <a:fillRect/>
                     </a:stretch>
@@ -861,7 +929,7 @@
                     <pic:cNvPicPr/>
                   </pic:nvPicPr>
                   <pic:blipFill>
-                    <a:blip r:embed="rId14"/>
+                    <a:blip r:embed="rId15"/>
                     <a:stretch>
                       <a:fillRect/>
                     </a:stretch>
@@ -946,6 +1014,7 @@
           <w:sz w:val="28"/>
           <w:szCs w:val="28"/>
         </w:rPr>
+        <w:lastRenderedPageBreak/>
         <w:drawing>
           <wp:inline distT="0" distB="0" distL="0" distR="0" wp14:anchorId="04D8BF3C" wp14:editId="4078EE36">
             <wp:extent cx="2596597" cy="1903228"/>
@@ -962,7 +1031,7 @@
                     <pic:cNvPicPr/>
                   </pic:nvPicPr>
                   <pic:blipFill>
-                    <a:blip r:embed="rId15"/>
+                    <a:blip r:embed="rId16"/>
                     <a:stretch>
                       <a:fillRect/>
                     </a:stretch>
@@ -1012,7 +1081,7 @@
                     <pic:cNvPicPr/>
                   </pic:nvPicPr>
                   <pic:blipFill>
-                    <a:blip r:embed="rId16"/>
+                    <a:blip r:embed="rId17"/>
                     <a:stretch>
                       <a:fillRect/>
                     </a:stretch>
@@ -1086,7 +1155,6 @@
           <w:szCs w:val="28"/>
           <w:lang w:val="tr-TR"/>
         </w:rPr>
-        <w:lastRenderedPageBreak/>
         <w:t>----------------------------------------------------------------------------------------------------</w:t>
       </w:r>
       <w:r>
@@ -1162,7 +1230,7 @@
                     <pic:cNvPicPr/>
                   </pic:nvPicPr>
                   <pic:blipFill>
-                    <a:blip r:embed="rId17"/>
+                    <a:blip r:embed="rId18"/>
                     <a:stretch>
                       <a:fillRect/>
                     </a:stretch>
@@ -1212,7 +1280,7 @@
                     <pic:cNvPicPr/>
                   </pic:nvPicPr>
                   <pic:blipFill>
-                    <a:blip r:embed="rId18"/>
+                    <a:blip r:embed="rId19"/>
                     <a:stretch>
                       <a:fillRect/>
                     </a:stretch>
@@ -1292,7 +1360,7 @@
                     <pic:cNvPicPr/>
                   </pic:nvPicPr>
                   <pic:blipFill>
-                    <a:blip r:embed="rId19"/>
+                    <a:blip r:embed="rId20"/>
                     <a:stretch>
                       <a:fillRect/>
                     </a:stretch>
@@ -1342,7 +1410,7 @@
                     <pic:cNvPicPr/>
                   </pic:nvPicPr>
                   <pic:blipFill>
-                    <a:blip r:embed="rId20"/>
+                    <a:blip r:embed="rId21"/>
                     <a:stretch>
                       <a:fillRect/>
                     </a:stretch>
@@ -1410,7 +1478,7 @@
         </w:rPr>
         <w:br/>
       </w:r>
-      <w:hyperlink r:id="rId21" w:history="1">
+      <w:hyperlink r:id="rId22" w:history="1">
         <w:r>
           <w:rPr>
             <w:rStyle w:val="Hyperlink"/>
@@ -1418,7 +1486,7 @@
             <w:szCs w:val="28"/>
             <w:lang w:val="tr-TR"/>
           </w:rPr>
-          <w:t xml:space="preserve">VIDEO : </w:t>
+          <w:t>VIDEO : 7-patient timer u</w:t>
         </w:r>
         <w:r>
           <w:rPr>
@@ -1427,7 +1495,16 @@
             <w:szCs w:val="28"/>
             <w:lang w:val="tr-TR"/>
           </w:rPr>
-          <w:t>6-patient timer updates in Patient</w:t>
+          <w:t>p</w:t>
+        </w:r>
+        <w:r>
+          <w:rPr>
+            <w:rStyle w:val="Hyperlink"/>
+            <w:sz w:val="28"/>
+            <w:szCs w:val="28"/>
+            <w:lang w:val="tr-TR"/>
+          </w:rPr>
+          <w:t>dates in Patient</w:t>
         </w:r>
       </w:hyperlink>
       <w:r>
@@ -1459,7 +1536,7 @@
                     <pic:cNvPicPr/>
                   </pic:nvPicPr>
                   <pic:blipFill>
-                    <a:blip r:embed="rId22"/>
+                    <a:blip r:embed="rId23"/>
                     <a:stretch>
                       <a:fillRect/>
                     </a:stretch>
@@ -1499,7 +1576,7 @@
                     <pic:cNvPicPr/>
                   </pic:nvPicPr>
                   <pic:blipFill>
-                    <a:blip r:embed="rId23"/>
+                    <a:blip r:embed="rId24"/>
                     <a:stretch>
                       <a:fillRect/>
                     </a:stretch>
@@ -1539,7 +1616,7 @@
                     <pic:cNvPicPr/>
                   </pic:nvPicPr>
                   <pic:blipFill>
-                    <a:blip r:embed="rId24"/>
+                    <a:blip r:embed="rId25"/>
                     <a:stretch>
                       <a:fillRect/>
                     </a:stretch>
@@ -1579,7 +1656,7 @@
                     <pic:cNvPicPr/>
                   </pic:nvPicPr>
                   <pic:blipFill>
-                    <a:blip r:embed="rId25"/>
+                    <a:blip r:embed="rId26"/>
                     <a:stretch>
                       <a:fillRect/>
                     </a:stretch>
@@ -1617,10 +1694,82 @@
         <w:rPr>
           <w:sz w:val="28"/>
           <w:szCs w:val="28"/>
-          <w:lang w:val="tr-TR"/>
-        </w:rPr>
-        <w:lastRenderedPageBreak/>
+          <w:highlight w:val="green"/>
+          <w:lang w:val="tr-TR"/>
+        </w:rPr>
         <w:t>Detail Line Chart’a tıklayınca  otomatik yan dönsün, geri gelince de eski haline dönsün.</w:t>
+      </w:r>
+      <w:r>
+        <w:rPr>
+          <w:sz w:val="28"/>
+          <w:szCs w:val="28"/>
+          <w:lang w:val="tr-TR"/>
+        </w:rPr>
+        <w:br/>
+        <w:t xml:space="preserve">Sadece Detailed kısmında yan dönüyor. Onun dışında düz. </w:t>
+      </w:r>
+      <w:r>
+        <w:rPr>
+          <w:sz w:val="28"/>
+          <w:szCs w:val="28"/>
+          <w:lang w:val="tr-TR"/>
+        </w:rPr>
+        <w:br/>
+        <w:t>İnstagram ve Ziraat uygulaması da böyle. Muhtemelen çoğu uygulama böyle.</w:t>
+      </w:r>
+      <w:r>
+        <w:rPr>
+          <w:sz w:val="28"/>
+          <w:szCs w:val="28"/>
+          <w:lang w:val="tr-TR"/>
+        </w:rPr>
+        <w:br/>
+      </w:r>
+      <w:hyperlink r:id="rId27" w:history="1">
+        <w:r>
+          <w:rPr>
+            <w:rStyle w:val="Hyperlink"/>
+            <w:sz w:val="28"/>
+            <w:szCs w:val="28"/>
+            <w:lang w:val="tr-TR"/>
+          </w:rPr>
+          <w:t xml:space="preserve">Video : </w:t>
+        </w:r>
+        <w:r>
+          <w:rPr>
+            <w:rStyle w:val="Hyperlink"/>
+            <w:sz w:val="28"/>
+            <w:szCs w:val="28"/>
+            <w:lang w:val="tr-TR"/>
+          </w:rPr>
+          <w:t>8-Orie</w:t>
+        </w:r>
+        <w:r>
+          <w:rPr>
+            <w:rStyle w:val="Hyperlink"/>
+            <w:sz w:val="28"/>
+            <w:szCs w:val="28"/>
+            <w:lang w:val="tr-TR"/>
+          </w:rPr>
+          <w:t>n</w:t>
+        </w:r>
+        <w:r>
+          <w:rPr>
+            <w:rStyle w:val="Hyperlink"/>
+            <w:sz w:val="28"/>
+            <w:szCs w:val="28"/>
+            <w:lang w:val="tr-TR"/>
+          </w:rPr>
+          <w:t>tation-Land And Normal-Update-LineChart-DetailedPage</w:t>
+        </w:r>
+      </w:hyperlink>
+      <w:r>
+        <w:rPr>
+          <w:sz w:val="28"/>
+          <w:szCs w:val="28"/>
+          <w:lang w:val="tr-TR"/>
+        </w:rPr>
+        <w:br/>
       </w:r>
     </w:p>
     <w:p>
@@ -1919,6 +2068,7 @@
           <w:szCs w:val="28"/>
           <w:lang w:val="tr-TR"/>
         </w:rPr>
+        <w:lastRenderedPageBreak/>
         <w:t>SORULAR :</w:t>
       </w:r>
     </w:p>
@@ -2821,6 +2971,18 @@
       <w:shd w:val="clear" w:color="auto" w:fill="E1DFDD"/>
     </w:rPr>
   </w:style>
+  <w:style w:type="character" w:styleId="FollowedHyperlink">
+    <w:name w:val="FollowedHyperlink"/>
+    <w:basedOn w:val="DefaultParagraphFont"/>
+    <w:uiPriority w:val="99"/>
+    <w:semiHidden/>
+    <w:unhideWhenUsed/>
+    <w:rsid w:val="00643F01"/>
+    <w:rPr>
+      <w:color w:val="954F72" w:themeColor="followedHyperlink"/>
+      <w:u w:val="single"/>
+    </w:rPr>
+  </w:style>
 </w:styles>
 </file>
 

</xml_diff>

<commit_message>
Signup patient picklist bug fix information is added
</commit_message>
<xml_diff>
--- a/meeting-Bulut-Akay/weekly-report/Presentation 6/Todo.docx
+++ b/meeting-Bulut-Akay/weekly-report/Presentation 6/Todo.docx
@@ -79,15 +79,7 @@
           <w:szCs w:val="28"/>
           <w:lang w:val="tr-TR"/>
         </w:rPr>
-        <w:t>Dinamic Kodlamanin Onemi Projedeki Yansimasi</w:t>
-      </w:r>
-      <w:r>
-        <w:rPr>
-          <w:sz w:val="28"/>
-          <w:szCs w:val="28"/>
-          <w:lang w:val="tr-TR"/>
-        </w:rPr>
-        <w:t xml:space="preserve">  ile ilgili Video : </w:t>
+        <w:t xml:space="preserve">Dinamic Kodlamanin Onemi Projedeki Yansimasi  ile ilgili Video : </w:t>
       </w:r>
       <w:r>
         <w:rPr>
@@ -105,16 +97,7 @@
             <w:szCs w:val="28"/>
             <w:lang w:val="tr-TR"/>
           </w:rPr>
-          <w:t>VIDEO :</w:t>
-        </w:r>
-        <w:r>
-          <w:rPr>
-            <w:rStyle w:val="Hyperlink"/>
-            <w:sz w:val="28"/>
-            <w:szCs w:val="28"/>
-            <w:lang w:val="tr-TR"/>
-          </w:rPr>
-          <w:t>6-DynamicPrograming-Spring-to-Flutter-LineChart</w:t>
+          <w:t>VIDEO :6-DynamicPrograming-Spring-to-Flutter-LineChart</w:t>
         </w:r>
       </w:hyperlink>
       <w:r>
@@ -1486,25 +1469,7 @@
             <w:szCs w:val="28"/>
             <w:lang w:val="tr-TR"/>
           </w:rPr>
-          <w:t>VIDEO : 7-patient timer u</w:t>
-        </w:r>
-        <w:r>
-          <w:rPr>
-            <w:rStyle w:val="Hyperlink"/>
-            <w:sz w:val="28"/>
-            <w:szCs w:val="28"/>
-            <w:lang w:val="tr-TR"/>
-          </w:rPr>
-          <w:t>p</w:t>
-        </w:r>
-        <w:r>
-          <w:rPr>
-            <w:rStyle w:val="Hyperlink"/>
-            <w:sz w:val="28"/>
-            <w:szCs w:val="28"/>
-            <w:lang w:val="tr-TR"/>
-          </w:rPr>
-          <w:t>dates in Patient</w:t>
+          <w:t>VIDEO : 7-patient timer updates in Patient</w:t>
         </w:r>
       </w:hyperlink>
       <w:r>
@@ -1733,34 +1698,7 @@
             <w:szCs w:val="28"/>
             <w:lang w:val="tr-TR"/>
           </w:rPr>
-          <w:t xml:space="preserve">Video : </w:t>
-        </w:r>
-        <w:r>
-          <w:rPr>
-            <w:rStyle w:val="Hyperlink"/>
-            <w:sz w:val="28"/>
-            <w:szCs w:val="28"/>
-            <w:lang w:val="tr-TR"/>
-          </w:rPr>
-          <w:t>8-Orie</w:t>
-        </w:r>
-        <w:r>
-          <w:rPr>
-            <w:rStyle w:val="Hyperlink"/>
-            <w:sz w:val="28"/>
-            <w:szCs w:val="28"/>
-            <w:lang w:val="tr-TR"/>
-          </w:rPr>
-          <w:t>n</w:t>
-        </w:r>
-        <w:r>
-          <w:rPr>
-            <w:rStyle w:val="Hyperlink"/>
-            <w:sz w:val="28"/>
-            <w:szCs w:val="28"/>
-            <w:lang w:val="tr-TR"/>
-          </w:rPr>
-          <w:t>tation-Land And Normal-Update-LineChart-DetailedPage</w:t>
+          <w:t>Video : 8-Orientation-Land And Normal-Update-LineChart-DetailedPage</w:t>
         </w:r>
       </w:hyperlink>
       <w:r>
@@ -1787,11 +1725,20 @@
       </w:pPr>
       <w:r>
         <w:rPr>
-          <w:sz w:val="28"/>
-          <w:szCs w:val="28"/>
-          <w:lang w:val="tr-TR"/>
-        </w:rPr>
-        <w:t>Threshold Değerini aşarsa hasta yakınına OTP msg atılacak</w:t>
+          <w:sz w:val="30"/>
+          <w:szCs w:val="30"/>
+          <w:highlight w:val="green"/>
+          <w:lang w:val="tr-TR"/>
+        </w:rPr>
+        <w:t>Bug Fix</w:t>
+      </w:r>
+      <w:r>
+        <w:rPr>
+          <w:sz w:val="28"/>
+          <w:szCs w:val="28"/>
+          <w:lang w:val="tr-TR"/>
+        </w:rPr>
+        <w:t xml:space="preserve"> : Hasta Kayit sayfasinda Picklistler resetlenmiyordu. Duzeltildi.</w:t>
       </w:r>
     </w:p>
     <w:p>
@@ -1813,7 +1760,7 @@
           <w:szCs w:val="28"/>
           <w:lang w:val="tr-TR"/>
         </w:rPr>
-        <w:t>Olcum Yapan Sensorler unieq olucak</w:t>
+        <w:t>Threshold Değerini aşarsa hasta yakınına OTP msg atılacak</w:t>
       </w:r>
     </w:p>
     <w:p>
@@ -1831,6 +1778,28 @@
       </w:pPr>
       <w:r>
         <w:rPr>
+          <w:sz w:val="28"/>
+          <w:szCs w:val="28"/>
+          <w:lang w:val="tr-TR"/>
+        </w:rPr>
+        <w:t>Olcum Yapan Sensorler unieq olucak</w:t>
+      </w:r>
+    </w:p>
+    <w:p>
+      <w:pPr>
+        <w:pStyle w:val="ListParagraph"/>
+        <w:numPr>
+          <w:ilvl w:val="0"/>
+          <w:numId w:val="3"/>
+        </w:numPr>
+        <w:rPr>
+          <w:sz w:val="28"/>
+          <w:szCs w:val="28"/>
+          <w:lang w:val="tr-TR"/>
+        </w:rPr>
+      </w:pPr>
+      <w:r>
+        <w:rPr>
           <w:b/>
           <w:bCs/>
           <w:sz w:val="28"/>
@@ -1886,6 +1855,14 @@
           <w:lang w:val="tr-TR"/>
         </w:rPr>
         <w:t xml:space="preserve">Sensorler DB’ye kaydedilecek </w:t>
+      </w:r>
+      <w:r>
+        <w:rPr>
+          <w:sz w:val="28"/>
+          <w:szCs w:val="28"/>
+          <w:lang w:val="tr-TR"/>
+        </w:rPr>
+        <w:t>mi?</w:t>
       </w:r>
     </w:p>
     <w:p>

</xml_diff>